<commit_message>
New Commit- added info to stats notes
</commit_message>
<xml_diff>
--- a/Statistics Notes.docx
+++ b/Statistics Notes.docx
@@ -1861,14 +1861,6 @@
         <w:spacing w:after="120" w:line="240" w:lineRule="auto"/>
       </w:pPr>
       <w:r>
-        <w:t>In inferential statistics, there isn’t the luxury of a full population. The analysis is instead subject to the nuances of probability theory, dealing with random phenomena, and inferring what is likely based on what is already known to be true.</w:t>
-      </w:r>
-    </w:p>
-    <w:p>
-      <w:pPr>
-        <w:spacing w:after="120" w:line="240" w:lineRule="auto"/>
-      </w:pPr>
-      <w:r>
         <w:t xml:space="preserve">A sample is </w:t>
       </w:r>
       <w:r>
@@ -1880,7 +1872,13 @@
         <w:spacing w:after="120" w:line="240" w:lineRule="auto"/>
       </w:pPr>
       <w:r>
-        <w:t>Although we can attempt to collect a sample dataset representative of the population, some margin of error is expected. In inferential statistics, we account for this margin of error with a statistical measure of prediction confidence called confidence.</w:t>
+        <w:t xml:space="preserve">Although we can attempt to collect a sample dataset representative of the population, some margin of error is expected. In inferential statistics, we account for this margin of error with a statistical measure of prediction </w:t>
+      </w:r>
+      <w:r>
+        <w:t>sureness</w:t>
+      </w:r>
+      <w:r>
+        <w:t xml:space="preserve"> called confidence.</w:t>
       </w:r>
     </w:p>
     <w:p>
@@ -1975,15 +1973,15 @@
         <w:spacing w:after="120" w:line="240" w:lineRule="auto"/>
       </w:pPr>
       <w:r>
+        <w:t>It’s important to note that the term “null” does not mean “invalid” or associated with the value zero but rather a hypothesis that the researcher attempts or wishes to “nullify.”</w:t>
+      </w:r>
+    </w:p>
+    <w:p>
+      <w:pPr>
+        <w:spacing w:after="120" w:line="240" w:lineRule="auto"/>
+      </w:pPr>
+      <w:r>
         <w:lastRenderedPageBreak/>
-        <w:t>It’s important to note that the term “null” does not mean “invalid” or associated with the value zero but rather a hypothesis that the researcher attempts or wishes to “nullify.”</w:t>
-      </w:r>
-    </w:p>
-    <w:p>
-      <w:pPr>
-        <w:spacing w:after="120" w:line="240" w:lineRule="auto"/>
-      </w:pPr>
-      <w:r>
         <w:t>A clear hypothesis tests only one relationship and avoids conjunctions such as “and,” “nor” and “or.” According to California State University Bakersfield, a good hypothesis should include an “if” and “then” statement, such as: If [I study statistics] then [my employment opportunities increase].</w:t>
       </w:r>
     </w:p>
@@ -2078,6 +2076,446 @@
       <w:pPr>
         <w:spacing w:after="120" w:line="240" w:lineRule="auto"/>
       </w:pPr>
+      <w:r>
+        <w:t>For most large-scale studies, it’s prohibitively expensive or impossible to survey and analyze an entire population of items, people, objects, etc. Instead, statisticians typically gather a sample, which is a subset of data that is representative of the full population.</w:t>
+      </w:r>
+    </w:p>
+    <w:p>
+      <w:pPr>
+        <w:spacing w:after="120" w:line="240" w:lineRule="auto"/>
+      </w:pPr>
+      <w:r>
+        <w:t>A random sample is a subset of individuals or data points selected from a larger population, allowing us to make unbiased and precise inferences about the population, and enabling statistical analyses and generalizations.</w:t>
+      </w:r>
+    </w:p>
+    <w:p>
+      <w:pPr>
+        <w:spacing w:after="120" w:line="240" w:lineRule="auto"/>
+      </w:pPr>
+      <w:r>
+        <w:t xml:space="preserve">For sample data </w:t>
+      </w:r>
+      <w:r>
+        <w:t>to be reliable, each individual sample (item, person, object, etc.) must have an equal probability of selection and measurement.</w:t>
+      </w:r>
+    </w:p>
+    <w:p>
+      <w:pPr>
+        <w:spacing w:after="120" w:line="240" w:lineRule="auto"/>
+      </w:pPr>
+    </w:p>
+    <w:p>
+      <w:pPr>
+        <w:spacing w:after="120" w:line="240" w:lineRule="auto"/>
+      </w:pPr>
+    </w:p>
+    <w:p>
+      <w:pPr>
+        <w:spacing w:after="120" w:line="240" w:lineRule="auto"/>
+      </w:pPr>
+    </w:p>
+    <w:p>
+      <w:pPr>
+        <w:spacing w:after="120" w:line="240" w:lineRule="auto"/>
+      </w:pPr>
+    </w:p>
+    <w:p>
+      <w:pPr>
+        <w:spacing w:after="120" w:line="240" w:lineRule="auto"/>
+      </w:pPr>
+    </w:p>
+    <w:p>
+      <w:pPr>
+        <w:spacing w:after="120" w:line="240" w:lineRule="auto"/>
+      </w:pPr>
+    </w:p>
+    <w:p>
+      <w:pPr>
+        <w:spacing w:after="120" w:line="240" w:lineRule="auto"/>
+      </w:pPr>
+    </w:p>
+    <w:p>
+      <w:pPr>
+        <w:spacing w:after="120" w:line="240" w:lineRule="auto"/>
+      </w:pPr>
+    </w:p>
+    <w:p>
+      <w:pPr>
+        <w:spacing w:after="120" w:line="240" w:lineRule="auto"/>
+      </w:pPr>
+    </w:p>
+    <w:p>
+      <w:pPr>
+        <w:spacing w:after="120" w:line="240" w:lineRule="auto"/>
+      </w:pPr>
+    </w:p>
+    <w:p>
+      <w:pPr>
+        <w:spacing w:after="120" w:line="240" w:lineRule="auto"/>
+      </w:pPr>
+    </w:p>
+    <w:p>
+      <w:pPr>
+        <w:spacing w:after="120" w:line="240" w:lineRule="auto"/>
+      </w:pPr>
+      <w:r>
+        <w:lastRenderedPageBreak/>
+        <w:t>Some factors that can contaminate a sample are:</w:t>
+      </w:r>
+    </w:p>
+    <w:p>
+      <w:pPr>
+        <w:spacing w:after="120" w:line="240" w:lineRule="auto"/>
+      </w:pPr>
+      <w:r>
+        <w:rPr>
+          <w:noProof/>
+        </w:rPr>
+        <w:drawing>
+          <wp:inline distT="0" distB="0" distL="0" distR="0" wp14:anchorId="69DDB83D" wp14:editId="203317BF">
+            <wp:extent cx="5820355" cy="3105519"/>
+            <wp:effectExtent l="19050" t="19050" r="9525" b="19050"/>
+            <wp:docPr id="847602390" name="Picture 1"/>
+            <wp:cNvGraphicFramePr>
+              <a:graphicFrameLocks xmlns:a="http://schemas.openxmlformats.org/drawingml/2006/main" noChangeAspect="1"/>
+            </wp:cNvGraphicFramePr>
+            <a:graphic xmlns:a="http://schemas.openxmlformats.org/drawingml/2006/main">
+              <a:graphicData uri="http://schemas.openxmlformats.org/drawingml/2006/picture">
+                <pic:pic xmlns:pic="http://schemas.openxmlformats.org/drawingml/2006/picture">
+                  <pic:nvPicPr>
+                    <pic:cNvPr id="0" name="Picture 1"/>
+                    <pic:cNvPicPr>
+                      <a:picLocks noChangeAspect="1" noChangeArrowheads="1"/>
+                    </pic:cNvPicPr>
+                  </pic:nvPicPr>
+                  <pic:blipFill>
+                    <a:blip r:embed="rId7">
+                      <a:extLst>
+                        <a:ext uri="{28A0092B-C50C-407E-A947-70E740481C1C}">
+                          <a14:useLocalDpi xmlns:a14="http://schemas.microsoft.com/office/drawing/2010/main" val="0"/>
+                        </a:ext>
+                      </a:extLst>
+                    </a:blip>
+                    <a:srcRect/>
+                    <a:stretch>
+                      <a:fillRect/>
+                    </a:stretch>
+                  </pic:blipFill>
+                  <pic:spPr bwMode="auto">
+                    <a:xfrm>
+                      <a:off x="0" y="0"/>
+                      <a:ext cx="5875060" cy="3134707"/>
+                    </a:xfrm>
+                    <a:prstGeom prst="rect">
+                      <a:avLst/>
+                    </a:prstGeom>
+                    <a:noFill/>
+                    <a:ln>
+                      <a:solidFill>
+                        <a:schemeClr val="tx1"/>
+                      </a:solidFill>
+                    </a:ln>
+                  </pic:spPr>
+                </pic:pic>
+              </a:graphicData>
+            </a:graphic>
+          </wp:inline>
+        </w:drawing>
+      </w:r>
+    </w:p>
+    <w:p>
+      <w:pPr>
+        <w:spacing w:after="120" w:line="240" w:lineRule="auto"/>
+      </w:pPr>
+      <w:r>
+        <w:t>When surveys are used to try and collect sample data, it is important that the survey topic remain unknown to the participants, so as not to affect the answers they provide.</w:t>
+      </w:r>
+    </w:p>
+    <w:p>
+      <w:pPr>
+        <w:spacing w:after="120" w:line="240" w:lineRule="auto"/>
+      </w:pPr>
+      <w:r>
+        <w:t>The first tip to remember is that more relevant sample data is usually better than less. While more data allows you to cover more potential combinations and generally leads to more accurate predictions, there is no hard-and-fast rule on how much data is needed to perform statistical analysis.</w:t>
+      </w:r>
+    </w:p>
+    <w:p>
+      <w:pPr>
+        <w:spacing w:after="120" w:line="240" w:lineRule="auto"/>
+      </w:pPr>
+      <w:r>
+        <w:t>Probability is the likelihood of something happening and is typically expressed as a number with a decimal value called a floating-point number. The closer the floating-point number is to 1.0, the more likely the hypothesis is true</w:t>
+      </w:r>
+      <w:r>
+        <w:t>. For example: if one probability results in 0.2, and one other result is .99</w:t>
+      </w:r>
+      <w:r>
+        <w:t xml:space="preserve"> </w:t>
+      </w:r>
+      <w:r>
+        <w:t>- the .99 is more likely to happen since it is closer to 1.0 than .02.</w:t>
+      </w:r>
+    </w:p>
+    <w:p>
+      <w:pPr>
+        <w:spacing w:after="120" w:line="240" w:lineRule="auto"/>
+      </w:pPr>
+      <w:r>
+        <w:t>Probability is a measure of how likely something is to happen, usually shown as a percentage or decimal. Odds, on the other hand, compare the number of times something happens to the number of times it doesn't happen. In other words, probability looks at the chance of something happening, while odds look at the ratio of successes to failures.</w:t>
+      </w:r>
+    </w:p>
+    <w:p>
+      <w:pPr>
+        <w:spacing w:after="120" w:line="240" w:lineRule="auto"/>
+      </w:pPr>
+      <w:r>
+        <w:t>Correlation shows how two things are connected and tend to change together. When one thing changes, the other thing tends to change too.</w:t>
+      </w:r>
+    </w:p>
+    <w:p>
+      <w:pPr>
+        <w:spacing w:after="120" w:line="240" w:lineRule="auto"/>
+      </w:pPr>
+      <w:r>
+        <w:t>Causation is when one thing (the cause) directly affects another thing (the effect). In other words, changing the cause leads to a change in the effect. For example, if you turn on a light switch (cause), the light turns on (effect).</w:t>
+      </w:r>
+    </w:p>
+    <w:p>
+      <w:pPr>
+        <w:spacing w:after="120" w:line="240" w:lineRule="auto"/>
+      </w:pPr>
+      <w:r>
+        <w:t>Correlation and causation</w:t>
+      </w:r>
+      <w:r>
+        <w:t xml:space="preserve"> </w:t>
+      </w:r>
+      <w:r>
+        <w:t>are commonly confused and for obvious reasons; when two variables vary together, they can appear connected. But the observed correlation could be caused by a third and previously unconsidered variable, known as a lurking variable or confounding variable.</w:t>
+      </w:r>
+    </w:p>
+    <w:p>
+      <w:pPr>
+        <w:spacing w:after="120" w:line="240" w:lineRule="auto"/>
+      </w:pPr>
+    </w:p>
+    <w:p>
+      <w:pPr>
+        <w:spacing w:after="120" w:line="240" w:lineRule="auto"/>
+      </w:pPr>
+    </w:p>
+    <w:p>
+      <w:pPr>
+        <w:spacing w:after="120" w:line="240" w:lineRule="auto"/>
+      </w:pPr>
+      <w:r>
+        <w:lastRenderedPageBreak/>
+        <w:t>The curse of dimensionality means that as data gets more complex, it becomes harder to work with and understand.</w:t>
+      </w:r>
+      <w:r>
+        <w:t xml:space="preserve"> </w:t>
+      </w:r>
+      <w:r>
+        <w:t>Bear in mind, though, that the curse of dimensionality tends to affect machine learning and data mining analysis more than traditional hypothesis testing due to the high number of variables placed under consideration.</w:t>
+      </w:r>
+    </w:p>
+    <w:p>
+      <w:pPr>
+        <w:spacing w:after="120" w:line="240" w:lineRule="auto"/>
+      </w:pPr>
+      <w:r>
+        <w:t>In statistics, we’re interested in relationships between variables and whether their apparent covariance</w:t>
+      </w:r>
+      <w:r>
+        <w:t xml:space="preserve"> is meaningful. </w:t>
+      </w:r>
+    </w:p>
+    <w:p>
+      <w:pPr>
+        <w:spacing w:after="120" w:line="240" w:lineRule="auto"/>
+      </w:pPr>
+      <w:r>
+        <w:rPr>
+          <w:noProof/>
+        </w:rPr>
+        <w:drawing>
+          <wp:inline distT="0" distB="0" distL="0" distR="0" wp14:anchorId="74E7EC32" wp14:editId="0EAD1F96">
+            <wp:extent cx="5943600" cy="1326515"/>
+            <wp:effectExtent l="19050" t="19050" r="19050" b="26035"/>
+            <wp:docPr id="646071924" name="Picture 2"/>
+            <wp:cNvGraphicFramePr>
+              <a:graphicFrameLocks xmlns:a="http://schemas.openxmlformats.org/drawingml/2006/main" noChangeAspect="1"/>
+            </wp:cNvGraphicFramePr>
+            <a:graphic xmlns:a="http://schemas.openxmlformats.org/drawingml/2006/main">
+              <a:graphicData uri="http://schemas.openxmlformats.org/drawingml/2006/picture">
+                <pic:pic xmlns:pic="http://schemas.openxmlformats.org/drawingml/2006/picture">
+                  <pic:nvPicPr>
+                    <pic:cNvPr id="0" name="Picture 3"/>
+                    <pic:cNvPicPr>
+                      <a:picLocks noChangeAspect="1" noChangeArrowheads="1"/>
+                    </pic:cNvPicPr>
+                  </pic:nvPicPr>
+                  <pic:blipFill>
+                    <a:blip r:embed="rId8">
+                      <a:extLst>
+                        <a:ext uri="{28A0092B-C50C-407E-A947-70E740481C1C}">
+                          <a14:useLocalDpi xmlns:a14="http://schemas.microsoft.com/office/drawing/2010/main" val="0"/>
+                        </a:ext>
+                      </a:extLst>
+                    </a:blip>
+                    <a:srcRect/>
+                    <a:stretch>
+                      <a:fillRect/>
+                    </a:stretch>
+                  </pic:blipFill>
+                  <pic:spPr bwMode="auto">
+                    <a:xfrm>
+                      <a:off x="0" y="0"/>
+                      <a:ext cx="5943600" cy="1326515"/>
+                    </a:xfrm>
+                    <a:prstGeom prst="rect">
+                      <a:avLst/>
+                    </a:prstGeom>
+                    <a:noFill/>
+                    <a:ln>
+                      <a:solidFill>
+                        <a:schemeClr val="tx1"/>
+                      </a:solidFill>
+                    </a:ln>
+                  </pic:spPr>
+                </pic:pic>
+              </a:graphicData>
+            </a:graphic>
+          </wp:inline>
+        </w:drawing>
+      </w:r>
+    </w:p>
+    <w:p>
+      <w:pPr>
+        <w:spacing w:after="120" w:line="240" w:lineRule="auto"/>
+      </w:pPr>
+      <w:r>
+        <w:t>Bayes' Theorem is a mathematical formula that helps us update our belief in a hypothesis (H) based on new evidence (E). It's a way to revise our probability estimate of something being true, given new information.</w:t>
+      </w:r>
+    </w:p>
+    <w:p>
+      <w:pPr>
+        <w:spacing w:after="120" w:line="240" w:lineRule="auto"/>
+      </w:pPr>
+      <w:r>
+        <w:t>Here's the simple formula:</w:t>
+      </w:r>
+    </w:p>
+    <w:p>
+      <w:pPr>
+        <w:spacing w:after="120" w:line="240" w:lineRule="auto"/>
+      </w:pPr>
+      <w:r>
+        <w:t>P(H|E) = P(E|H) × P(H) / P(E)</w:t>
+      </w:r>
+    </w:p>
+    <w:p>
+      <w:pPr>
+        <w:spacing w:after="120" w:line="240" w:lineRule="auto"/>
+      </w:pPr>
+      <w:r>
+        <w:t>Let's break it down:</w:t>
+      </w:r>
+    </w:p>
+    <w:p>
+      <w:pPr>
+        <w:numPr>
+          <w:ilvl w:val="0"/>
+          <w:numId w:val="6"/>
+        </w:numPr>
+        <w:spacing w:after="120" w:line="240" w:lineRule="auto"/>
+      </w:pPr>
+      <w:r>
+        <w:t>P(H|E) is the updated probability of the hypothesis (H) being true, given the new evidence (E)</w:t>
+      </w:r>
+    </w:p>
+    <w:p>
+      <w:pPr>
+        <w:numPr>
+          <w:ilvl w:val="0"/>
+          <w:numId w:val="6"/>
+        </w:numPr>
+        <w:spacing w:after="120" w:line="240" w:lineRule="auto"/>
+      </w:pPr>
+      <w:r>
+        <w:t>P(E|H) is the probability of the evidence (E) occurring, assuming the hypothesis (H) is true</w:t>
+      </w:r>
+    </w:p>
+    <w:p>
+      <w:pPr>
+        <w:numPr>
+          <w:ilvl w:val="0"/>
+          <w:numId w:val="6"/>
+        </w:numPr>
+        <w:spacing w:after="120" w:line="240" w:lineRule="auto"/>
+      </w:pPr>
+      <w:r>
+        <w:t>P(H) is our initial belief in the hypothesis (H) being true</w:t>
+      </w:r>
+    </w:p>
+    <w:p>
+      <w:pPr>
+        <w:numPr>
+          <w:ilvl w:val="0"/>
+          <w:numId w:val="6"/>
+        </w:numPr>
+        <w:spacing w:after="120" w:line="240" w:lineRule="auto"/>
+      </w:pPr>
+      <w:r>
+        <w:t>P(E) is the probability of the evidence (E) occurring, regardless of the hypothesis</w:t>
+      </w:r>
+    </w:p>
+    <w:p>
+      <w:pPr>
+        <w:spacing w:after="120" w:line="240" w:lineRule="auto"/>
+      </w:pPr>
+      <w:r>
+        <w:t>In simple terms, Bayes' Theorem helps us answer questions like:</w:t>
+      </w:r>
+    </w:p>
+    <w:p>
+      <w:pPr>
+        <w:numPr>
+          <w:ilvl w:val="0"/>
+          <w:numId w:val="7"/>
+        </w:numPr>
+        <w:spacing w:after="120" w:line="240" w:lineRule="auto"/>
+      </w:pPr>
+      <w:r>
+        <w:t>Given new evidence, how likely is it that our hypothesis is true?</w:t>
+      </w:r>
+    </w:p>
+    <w:p>
+      <w:pPr>
+        <w:numPr>
+          <w:ilvl w:val="0"/>
+          <w:numId w:val="7"/>
+        </w:numPr>
+        <w:spacing w:after="120" w:line="240" w:lineRule="auto"/>
+      </w:pPr>
+      <w:r>
+        <w:t>How should we update our belief in a hypothesis based on new data?</w:t>
+      </w:r>
+    </w:p>
+    <w:p>
+      <w:pPr>
+        <w:spacing w:after="120" w:line="240" w:lineRule="auto"/>
+      </w:pPr>
+    </w:p>
+    <w:p>
+      <w:pPr>
+        <w:spacing w:after="120" w:line="240" w:lineRule="auto"/>
+      </w:pPr>
+    </w:p>
+    <w:p>
+      <w:pPr>
+        <w:spacing w:after="120" w:line="240" w:lineRule="auto"/>
+      </w:pPr>
     </w:p>
     <w:sectPr>
       <w:pgSz w:w="12240" w:h="15840"/>
@@ -2322,6 +2760,155 @@
     </w:lvl>
   </w:abstractNum>
   <w:abstractNum w:abstractNumId="2" w15:restartNumberingAfterBreak="0">
+    <w:nsid w:val="2E8C6B56"/>
+    <w:multiLevelType w:val="multilevel"/>
+    <w:tmpl w:val="1ED4FC00"/>
+    <w:lvl w:ilvl="0">
+      <w:start w:val="1"/>
+      <w:numFmt w:val="bullet"/>
+      <w:lvlText w:val=""/>
+      <w:lvlJc w:val="left"/>
+      <w:pPr>
+        <w:tabs>
+          <w:tab w:val="num" w:pos="720"/>
+        </w:tabs>
+        <w:ind w:left="720" w:hanging="360"/>
+      </w:pPr>
+      <w:rPr>
+        <w:rFonts w:ascii="Symbol" w:hAnsi="Symbol" w:hint="default"/>
+        <w:sz w:val="20"/>
+      </w:rPr>
+    </w:lvl>
+    <w:lvl w:ilvl="1" w:tentative="1">
+      <w:start w:val="1"/>
+      <w:numFmt w:val="bullet"/>
+      <w:lvlText w:val=""/>
+      <w:lvlJc w:val="left"/>
+      <w:pPr>
+        <w:tabs>
+          <w:tab w:val="num" w:pos="1440"/>
+        </w:tabs>
+        <w:ind w:left="1440" w:hanging="360"/>
+      </w:pPr>
+      <w:rPr>
+        <w:rFonts w:ascii="Symbol" w:hAnsi="Symbol" w:hint="default"/>
+        <w:sz w:val="20"/>
+      </w:rPr>
+    </w:lvl>
+    <w:lvl w:ilvl="2" w:tentative="1">
+      <w:start w:val="1"/>
+      <w:numFmt w:val="bullet"/>
+      <w:lvlText w:val=""/>
+      <w:lvlJc w:val="left"/>
+      <w:pPr>
+        <w:tabs>
+          <w:tab w:val="num" w:pos="2160"/>
+        </w:tabs>
+        <w:ind w:left="2160" w:hanging="360"/>
+      </w:pPr>
+      <w:rPr>
+        <w:rFonts w:ascii="Symbol" w:hAnsi="Symbol" w:hint="default"/>
+        <w:sz w:val="20"/>
+      </w:rPr>
+    </w:lvl>
+    <w:lvl w:ilvl="3" w:tentative="1">
+      <w:start w:val="1"/>
+      <w:numFmt w:val="bullet"/>
+      <w:lvlText w:val=""/>
+      <w:lvlJc w:val="left"/>
+      <w:pPr>
+        <w:tabs>
+          <w:tab w:val="num" w:pos="2880"/>
+        </w:tabs>
+        <w:ind w:left="2880" w:hanging="360"/>
+      </w:pPr>
+      <w:rPr>
+        <w:rFonts w:ascii="Symbol" w:hAnsi="Symbol" w:hint="default"/>
+        <w:sz w:val="20"/>
+      </w:rPr>
+    </w:lvl>
+    <w:lvl w:ilvl="4" w:tentative="1">
+      <w:start w:val="1"/>
+      <w:numFmt w:val="bullet"/>
+      <w:lvlText w:val=""/>
+      <w:lvlJc w:val="left"/>
+      <w:pPr>
+        <w:tabs>
+          <w:tab w:val="num" w:pos="3600"/>
+        </w:tabs>
+        <w:ind w:left="3600" w:hanging="360"/>
+      </w:pPr>
+      <w:rPr>
+        <w:rFonts w:ascii="Symbol" w:hAnsi="Symbol" w:hint="default"/>
+        <w:sz w:val="20"/>
+      </w:rPr>
+    </w:lvl>
+    <w:lvl w:ilvl="5" w:tentative="1">
+      <w:start w:val="1"/>
+      <w:numFmt w:val="bullet"/>
+      <w:lvlText w:val=""/>
+      <w:lvlJc w:val="left"/>
+      <w:pPr>
+        <w:tabs>
+          <w:tab w:val="num" w:pos="4320"/>
+        </w:tabs>
+        <w:ind w:left="4320" w:hanging="360"/>
+      </w:pPr>
+      <w:rPr>
+        <w:rFonts w:ascii="Symbol" w:hAnsi="Symbol" w:hint="default"/>
+        <w:sz w:val="20"/>
+      </w:rPr>
+    </w:lvl>
+    <w:lvl w:ilvl="6" w:tentative="1">
+      <w:start w:val="1"/>
+      <w:numFmt w:val="bullet"/>
+      <w:lvlText w:val=""/>
+      <w:lvlJc w:val="left"/>
+      <w:pPr>
+        <w:tabs>
+          <w:tab w:val="num" w:pos="5040"/>
+        </w:tabs>
+        <w:ind w:left="5040" w:hanging="360"/>
+      </w:pPr>
+      <w:rPr>
+        <w:rFonts w:ascii="Symbol" w:hAnsi="Symbol" w:hint="default"/>
+        <w:sz w:val="20"/>
+      </w:rPr>
+    </w:lvl>
+    <w:lvl w:ilvl="7" w:tentative="1">
+      <w:start w:val="1"/>
+      <w:numFmt w:val="bullet"/>
+      <w:lvlText w:val=""/>
+      <w:lvlJc w:val="left"/>
+      <w:pPr>
+        <w:tabs>
+          <w:tab w:val="num" w:pos="5760"/>
+        </w:tabs>
+        <w:ind w:left="5760" w:hanging="360"/>
+      </w:pPr>
+      <w:rPr>
+        <w:rFonts w:ascii="Symbol" w:hAnsi="Symbol" w:hint="default"/>
+        <w:sz w:val="20"/>
+      </w:rPr>
+    </w:lvl>
+    <w:lvl w:ilvl="8" w:tentative="1">
+      <w:start w:val="1"/>
+      <w:numFmt w:val="bullet"/>
+      <w:lvlText w:val=""/>
+      <w:lvlJc w:val="left"/>
+      <w:pPr>
+        <w:tabs>
+          <w:tab w:val="num" w:pos="6480"/>
+        </w:tabs>
+        <w:ind w:left="6480" w:hanging="360"/>
+      </w:pPr>
+      <w:rPr>
+        <w:rFonts w:ascii="Symbol" w:hAnsi="Symbol" w:hint="default"/>
+        <w:sz w:val="20"/>
+      </w:rPr>
+    </w:lvl>
+  </w:abstractNum>
+  <w:abstractNum w:abstractNumId="3" w15:restartNumberingAfterBreak="0">
     <w:nsid w:val="3A796CA9"/>
     <w:multiLevelType w:val="hybridMultilevel"/>
     <w:tmpl w:val="A446BE2C"/>
@@ -2434,7 +3021,156 @@
       </w:rPr>
     </w:lvl>
   </w:abstractNum>
-  <w:abstractNum w:abstractNumId="3" w15:restartNumberingAfterBreak="0">
+  <w:abstractNum w:abstractNumId="4" w15:restartNumberingAfterBreak="0">
+    <w:nsid w:val="4153467D"/>
+    <w:multiLevelType w:val="multilevel"/>
+    <w:tmpl w:val="F0268CD0"/>
+    <w:lvl w:ilvl="0">
+      <w:start w:val="1"/>
+      <w:numFmt w:val="bullet"/>
+      <w:lvlText w:val=""/>
+      <w:lvlJc w:val="left"/>
+      <w:pPr>
+        <w:tabs>
+          <w:tab w:val="num" w:pos="720"/>
+        </w:tabs>
+        <w:ind w:left="720" w:hanging="360"/>
+      </w:pPr>
+      <w:rPr>
+        <w:rFonts w:ascii="Symbol" w:hAnsi="Symbol" w:hint="default"/>
+        <w:sz w:val="20"/>
+      </w:rPr>
+    </w:lvl>
+    <w:lvl w:ilvl="1" w:tentative="1">
+      <w:start w:val="1"/>
+      <w:numFmt w:val="bullet"/>
+      <w:lvlText w:val=""/>
+      <w:lvlJc w:val="left"/>
+      <w:pPr>
+        <w:tabs>
+          <w:tab w:val="num" w:pos="1440"/>
+        </w:tabs>
+        <w:ind w:left="1440" w:hanging="360"/>
+      </w:pPr>
+      <w:rPr>
+        <w:rFonts w:ascii="Symbol" w:hAnsi="Symbol" w:hint="default"/>
+        <w:sz w:val="20"/>
+      </w:rPr>
+    </w:lvl>
+    <w:lvl w:ilvl="2" w:tentative="1">
+      <w:start w:val="1"/>
+      <w:numFmt w:val="bullet"/>
+      <w:lvlText w:val=""/>
+      <w:lvlJc w:val="left"/>
+      <w:pPr>
+        <w:tabs>
+          <w:tab w:val="num" w:pos="2160"/>
+        </w:tabs>
+        <w:ind w:left="2160" w:hanging="360"/>
+      </w:pPr>
+      <w:rPr>
+        <w:rFonts w:ascii="Symbol" w:hAnsi="Symbol" w:hint="default"/>
+        <w:sz w:val="20"/>
+      </w:rPr>
+    </w:lvl>
+    <w:lvl w:ilvl="3" w:tentative="1">
+      <w:start w:val="1"/>
+      <w:numFmt w:val="bullet"/>
+      <w:lvlText w:val=""/>
+      <w:lvlJc w:val="left"/>
+      <w:pPr>
+        <w:tabs>
+          <w:tab w:val="num" w:pos="2880"/>
+        </w:tabs>
+        <w:ind w:left="2880" w:hanging="360"/>
+      </w:pPr>
+      <w:rPr>
+        <w:rFonts w:ascii="Symbol" w:hAnsi="Symbol" w:hint="default"/>
+        <w:sz w:val="20"/>
+      </w:rPr>
+    </w:lvl>
+    <w:lvl w:ilvl="4" w:tentative="1">
+      <w:start w:val="1"/>
+      <w:numFmt w:val="bullet"/>
+      <w:lvlText w:val=""/>
+      <w:lvlJc w:val="left"/>
+      <w:pPr>
+        <w:tabs>
+          <w:tab w:val="num" w:pos="3600"/>
+        </w:tabs>
+        <w:ind w:left="3600" w:hanging="360"/>
+      </w:pPr>
+      <w:rPr>
+        <w:rFonts w:ascii="Symbol" w:hAnsi="Symbol" w:hint="default"/>
+        <w:sz w:val="20"/>
+      </w:rPr>
+    </w:lvl>
+    <w:lvl w:ilvl="5" w:tentative="1">
+      <w:start w:val="1"/>
+      <w:numFmt w:val="bullet"/>
+      <w:lvlText w:val=""/>
+      <w:lvlJc w:val="left"/>
+      <w:pPr>
+        <w:tabs>
+          <w:tab w:val="num" w:pos="4320"/>
+        </w:tabs>
+        <w:ind w:left="4320" w:hanging="360"/>
+      </w:pPr>
+      <w:rPr>
+        <w:rFonts w:ascii="Symbol" w:hAnsi="Symbol" w:hint="default"/>
+        <w:sz w:val="20"/>
+      </w:rPr>
+    </w:lvl>
+    <w:lvl w:ilvl="6" w:tentative="1">
+      <w:start w:val="1"/>
+      <w:numFmt w:val="bullet"/>
+      <w:lvlText w:val=""/>
+      <w:lvlJc w:val="left"/>
+      <w:pPr>
+        <w:tabs>
+          <w:tab w:val="num" w:pos="5040"/>
+        </w:tabs>
+        <w:ind w:left="5040" w:hanging="360"/>
+      </w:pPr>
+      <w:rPr>
+        <w:rFonts w:ascii="Symbol" w:hAnsi="Symbol" w:hint="default"/>
+        <w:sz w:val="20"/>
+      </w:rPr>
+    </w:lvl>
+    <w:lvl w:ilvl="7" w:tentative="1">
+      <w:start w:val="1"/>
+      <w:numFmt w:val="bullet"/>
+      <w:lvlText w:val=""/>
+      <w:lvlJc w:val="left"/>
+      <w:pPr>
+        <w:tabs>
+          <w:tab w:val="num" w:pos="5760"/>
+        </w:tabs>
+        <w:ind w:left="5760" w:hanging="360"/>
+      </w:pPr>
+      <w:rPr>
+        <w:rFonts w:ascii="Symbol" w:hAnsi="Symbol" w:hint="default"/>
+        <w:sz w:val="20"/>
+      </w:rPr>
+    </w:lvl>
+    <w:lvl w:ilvl="8" w:tentative="1">
+      <w:start w:val="1"/>
+      <w:numFmt w:val="bullet"/>
+      <w:lvlText w:val=""/>
+      <w:lvlJc w:val="left"/>
+      <w:pPr>
+        <w:tabs>
+          <w:tab w:val="num" w:pos="6480"/>
+        </w:tabs>
+        <w:ind w:left="6480" w:hanging="360"/>
+      </w:pPr>
+      <w:rPr>
+        <w:rFonts w:ascii="Symbol" w:hAnsi="Symbol" w:hint="default"/>
+        <w:sz w:val="20"/>
+      </w:rPr>
+    </w:lvl>
+  </w:abstractNum>
+  <w:abstractNum w:abstractNumId="5" w15:restartNumberingAfterBreak="0">
     <w:nsid w:val="5FD423DC"/>
     <w:multiLevelType w:val="multilevel"/>
     <w:tmpl w:val="ACEC8058"/>
@@ -2551,7 +3287,7 @@
       </w:pPr>
     </w:lvl>
   </w:abstractNum>
-  <w:abstractNum w:abstractNumId="4" w15:restartNumberingAfterBreak="0">
+  <w:abstractNum w:abstractNumId="6" w15:restartNumberingAfterBreak="0">
     <w:nsid w:val="6B1B47C8"/>
     <w:multiLevelType w:val="multilevel"/>
     <w:tmpl w:val="E8B4F38A"/>
@@ -2669,10 +3405,10 @@
     </w:lvl>
   </w:abstractNum>
   <w:num w:numId="1" w16cid:durableId="1059133198">
-    <w:abstractNumId w:val="4"/>
+    <w:abstractNumId w:val="6"/>
   </w:num>
   <w:num w:numId="2" w16cid:durableId="554660771">
-    <w:abstractNumId w:val="3"/>
+    <w:abstractNumId w:val="5"/>
   </w:num>
   <w:num w:numId="3" w16cid:durableId="1285455822">
     <w:abstractNumId w:val="0"/>
@@ -2681,7 +3417,13 @@
     <w:abstractNumId w:val="1"/>
   </w:num>
   <w:num w:numId="5" w16cid:durableId="325977159">
+    <w:abstractNumId w:val="3"/>
+  </w:num>
+  <w:num w:numId="6" w16cid:durableId="454064682">
     <w:abstractNumId w:val="2"/>
+  </w:num>
+  <w:num w:numId="7" w16cid:durableId="1422602700">
+    <w:abstractNumId w:val="4"/>
   </w:num>
 </w:numbering>
 </file>

</xml_diff>